<commit_message>
Phys 3.05, 3.10 minor fix
</commit_message>
<xml_diff>
--- a/2COURSE/2SEM/Physics/lab_3_10/report_NOT_FINAL.docx
+++ b/2COURSE/2SEM/Physics/lab_3_10/report_NOT_FINAL.docx
@@ -512,8 +512,6 @@
     <w:p>
       <w:r>
         <w:tab/>
-      </w:r>
-      <w:r>
         <w:t>Изучить изменение затухающих колебаний в зависимости от различных сопротивления и емкости конденсатора.</w:t>
       </w:r>
     </w:p>
@@ -882,10 +880,7 @@
         <w:t>Л</w:t>
       </w:r>
       <w:r>
-        <w:t xml:space="preserve">абораторная установка, состоящая из </w:t>
-      </w:r>
-      <w:r>
-        <w:t xml:space="preserve">генератора напряжений ГН1, осциллографа ОЛЦ2, стенда </w:t>
+        <w:t xml:space="preserve">абораторная установка, состоящая из генератора напряжений ГН1, осциллографа ОЛЦ2, стенда </w:t>
       </w:r>
       <w:r>
         <w:t>“</w:t>
@@ -1131,13 +1126,7 @@
         <w:rPr>
           <w:iCs w:val="0"/>
         </w:rPr>
-        <w:t xml:space="preserve"> </w:t>
-      </w:r>
-      <w:r>
-        <w:rPr>
-          <w:iCs w:val="0"/>
-        </w:rPr>
-        <w:t>Период затухающих колебаний</w:t>
+        <w:t xml:space="preserve"> Период затухающих колебаний</w:t>
       </w:r>
       <w:r>
         <w:rPr>
@@ -1685,11 +1674,6 @@
       </m:oMathPara>
     </w:p>
     <w:p>
-      <w:pPr>
-        <w:rPr>
-          <w:lang w:val="en-US"/>
-        </w:rPr>
-      </w:pPr>
       <w:r>
         <w:rPr>
           <w:lang w:val="en-US"/>
@@ -1707,10 +1691,7 @@
         <w:t>)</w:t>
       </w:r>
       <w:r>
-        <w:t xml:space="preserve"> </w:t>
-      </w:r>
-      <w:r>
-        <w:t>Добротность контура</w:t>
+        <w:t xml:space="preserve"> Добротность контура</w:t>
       </w:r>
       <w:r>
         <w:t>:</w:t>
@@ -1725,7 +1706,13 @@
               <w:rFonts w:ascii="Cambria Math" w:hAnsi="Cambria Math"/>
               <w:lang w:val="en-US"/>
             </w:rPr>
-            <m:t>Q=</m:t>
+            <m:t>Q</m:t>
+          </m:r>
+          <m:r>
+            <w:rPr>
+              <w:rFonts w:ascii="Cambria Math" w:hAnsi="Cambria Math"/>
+            </w:rPr>
+            <m:t>=</m:t>
           </m:r>
           <m:f>
             <m:fPr>
@@ -1740,7 +1727,6 @@
               <m:r>
                 <w:rPr>
                   <w:rFonts w:ascii="Cambria Math" w:hAnsi="Cambria Math"/>
-                  <w:lang w:val="en-US"/>
                 </w:rPr>
                 <m:t>2</m:t>
               </m:r>
@@ -1766,7 +1752,6 @@
               <m:r>
                 <w:rPr>
                   <w:rFonts w:ascii="Cambria Math" w:hAnsi="Cambria Math"/>
-                  <w:lang w:val="en-US"/>
                 </w:rPr>
                 <m:t>1-</m:t>
               </m:r>
@@ -1793,7 +1778,6 @@
                   <m:r>
                     <w:rPr>
                       <w:rFonts w:ascii="Cambria Math" w:hAnsi="Cambria Math"/>
-                      <w:lang w:val="en-US"/>
                     </w:rPr>
                     <m:t>-2</m:t>
                   </m:r>
@@ -2305,11 +2289,6 @@
       </m:oMathPara>
     </w:p>
     <w:p>
-      <w:pPr>
-        <w:rPr>
-          <w:lang w:val="en-US"/>
-        </w:rPr>
-      </w:pPr>
       <w:r>
         <w:rPr>
           <w:lang w:val="en-US"/>
@@ -2368,7 +2347,6 @@
           <m:r>
             <w:rPr>
               <w:rFonts w:ascii="Cambria Math" w:hAnsi="Cambria Math"/>
-              <w:lang w:val="en-US"/>
             </w:rPr>
             <m:t>=</m:t>
           </m:r>
@@ -2385,7 +2363,6 @@
               <m:r>
                 <w:rPr>
                   <w:rFonts w:ascii="Cambria Math" w:hAnsi="Cambria Math"/>
-                  <w:lang w:val="en-US"/>
                 </w:rPr>
                 <m:t>2</m:t>
               </m:r>
@@ -2441,7 +2418,6 @@
                       <m:r>
                         <w:rPr>
                           <w:rFonts w:ascii="Cambria Math" w:hAnsi="Cambria Math"/>
-                          <w:lang w:val="en-US"/>
                         </w:rPr>
                         <m:t>1</m:t>
                       </m:r>
@@ -2502,7 +2478,6 @@
                   <m:r>
                     <w:rPr>
                       <w:rFonts w:ascii="Cambria Math" w:hAnsi="Cambria Math"/>
-                      <w:lang w:val="en-US"/>
                     </w:rPr>
                     <m:t>-</m:t>
                   </m:r>
@@ -2539,7 +2514,6 @@
                           <m:r>
                             <w:rPr>
                               <w:rFonts w:ascii="Cambria Math" w:hAnsi="Cambria Math"/>
-                              <w:lang w:val="en-US"/>
                             </w:rPr>
                             <m:t>0</m:t>
                           </m:r>
@@ -2548,7 +2522,6 @@
                           <m:r>
                             <w:rPr>
                               <w:rFonts w:ascii="Cambria Math" w:hAnsi="Cambria Math"/>
-                              <w:lang w:val="en-US"/>
                             </w:rPr>
                             <m:t>2</m:t>
                           </m:r>
@@ -2566,7 +2539,6 @@
                       <m:r>
                         <w:rPr>
                           <w:rFonts w:ascii="Cambria Math" w:hAnsi="Cambria Math"/>
-                          <w:lang w:val="en-US"/>
                         </w:rPr>
                         <m:t>4</m:t>
                       </m:r>
@@ -2602,7 +2574,6 @@
                           <m:r>
                             <w:rPr>
                               <w:rFonts w:ascii="Cambria Math" w:hAnsi="Cambria Math"/>
-                              <w:lang w:val="en-US"/>
                             </w:rPr>
                             <m:t>2</m:t>
                           </m:r>
@@ -2638,16 +2609,15 @@
         </w:rPr>
       </w:pPr>
       <w:r>
+        <w:tab/>
+      </w:r>
+      <w:r>
+        <w:tab/>
+      </w:r>
+      <w:r>
         <w:rPr>
           <w:lang w:val="en-US"/>
         </w:rPr>
-        <w:tab/>
-      </w:r>
-      <w:r>
-        <w:rPr>
-          <w:lang w:val="en-US"/>
-        </w:rPr>
-        <w:tab/>
         <w:t>h)</w:t>
       </w:r>
       <w:r>
@@ -3245,7 +3215,7 @@
                           <pic:cNvPicPr/>
                         </pic:nvPicPr>
                         <pic:blipFill>
-                          <a:blip r:embed="rId5" cstate="print">
+                          <a:blip r:embed="rId7" cstate="print">
                             <a:extLst>
                               <a:ext uri="{28A0092B-C50C-407E-A947-70E740481C1C}">
                                 <a14:useLocalDpi xmlns:a14="http://schemas.microsoft.com/office/drawing/2010/main" val="0"/>
@@ -3289,21 +3259,7 @@
                 <w:noProof/>
                 <w14:ligatures w14:val="standardContextual"/>
               </w:rPr>
-              <w:t xml:space="preserve">Рисунок </w:t>
-            </w:r>
-            <w:r>
-              <w:rPr>
-                <w:noProof/>
-                <w14:ligatures w14:val="standardContextual"/>
-              </w:rPr>
-              <w:t>1</w:t>
-            </w:r>
-            <w:r>
-              <w:rPr>
-                <w:noProof/>
-                <w14:ligatures w14:val="standardContextual"/>
-              </w:rPr>
-              <w:t>. Принципиальная электрическая схема установки</w:t>
+              <w:t>Рисунок 1. Принципиальная электрическая схема установки</w:t>
             </w:r>
           </w:p>
         </w:tc>
@@ -8033,29 +7989,36 @@
       <w:pPr>
         <w:rPr>
           <w:i/>
+        </w:rPr>
+      </w:pPr>
+      <w:r>
+        <w:rPr>
+          <w:i/>
+          <w:highlight w:val="yellow"/>
           <w:lang w:val="en-US"/>
         </w:rPr>
-      </w:pPr>
+        <w:t>L</w:t>
+      </w:r>
       <w:r>
         <w:rPr>
           <w:i/>
-          <w:lang w:val="en-US"/>
+          <w:highlight w:val="yellow"/>
         </w:rPr>
-        <w:t xml:space="preserve">L </w:t>
-      </w:r>
-      <w:proofErr w:type="spellStart"/>
+        <w:t xml:space="preserve"> </w:t>
+      </w:r>
       <w:r>
         <w:rPr>
           <w:i/>
+          <w:highlight w:val="yellow"/>
         </w:rPr>
-        <w:t>домножено</w:t>
-      </w:r>
-      <w:proofErr w:type="spellEnd"/>
+        <w:t xml:space="preserve">умножить </w:t>
+      </w:r>
       <w:r>
         <w:rPr>
           <w:i/>
+          <w:highlight w:val="yellow"/>
         </w:rPr>
-        <w:t xml:space="preserve"> на </w:t>
+        <w:t xml:space="preserve">на </w:t>
       </w:r>
       <m:oMath>
         <m:sSup>
@@ -8064,6 +8027,7 @@
               <w:rPr>
                 <w:rFonts w:ascii="Cambria Math" w:hAnsi="Cambria Math"/>
                 <w:i/>
+                <w:highlight w:val="yellow"/>
                 <w:lang w:val="en-US"/>
               </w:rPr>
             </m:ctrlPr>
@@ -8072,34 +8036,34 @@
             <m:r>
               <w:rPr>
                 <w:rFonts w:ascii="Cambria Math" w:hAnsi="Cambria Math"/>
-              </w:rPr>
-              <m:t>1</m:t>
-            </m:r>
-            <m:r>
-              <w:rPr>
-                <w:rFonts w:ascii="Cambria Math" w:hAnsi="Cambria Math"/>
-                <w:lang w:val="en-US"/>
-              </w:rPr>
-              <m:t>0</m:t>
+                <w:highlight w:val="yellow"/>
+              </w:rPr>
+              <m:t>10</m:t>
             </m:r>
           </m:e>
           <m:sup>
             <m:r>
               <w:rPr>
                 <w:rFonts w:ascii="Cambria Math" w:hAnsi="Cambria Math"/>
-                <w:lang w:val="en-US"/>
+                <w:highlight w:val="yellow"/>
               </w:rPr>
               <m:t>-5</m:t>
             </m:r>
           </m:sup>
         </m:sSup>
       </m:oMath>
+      <w:r>
+        <w:rPr>
+          <w:i/>
+          <w:highlight w:val="yellow"/>
+        </w:rPr>
+        <w:t xml:space="preserve"> (не помещалось в таблицу)</w:t>
+      </w:r>
     </w:p>
     <w:p>
       <w:pPr>
         <w:rPr>
           <w:i/>
-          <w:lang w:val="en-US"/>
         </w:rPr>
       </w:pPr>
     </w:p>
@@ -8238,13 +8202,8 @@
           <m:t>)</m:t>
         </m:r>
       </m:oMath>
-      <w:proofErr w:type="gramStart"/>
-      <w:r>
-        <w:t xml:space="preserve">);   </w:t>
-      </w:r>
-      <w:proofErr w:type="gramEnd"/>
-      <w:r>
-        <w:t xml:space="preserve"> </w:t>
+      <w:r>
+        <w:t xml:space="preserve">);    </w:t>
       </w:r>
       <m:oMath>
         <m:sSub>
@@ -9725,7 +9684,6 @@
       <w:pPr>
         <w:rPr>
           <w:iCs w:val="0"/>
-          <w:lang w:val="en-US"/>
         </w:rPr>
       </w:pPr>
     </w:p>
@@ -9733,7 +9691,6 @@
       <w:pPr>
         <w:rPr>
           <w:iCs w:val="0"/>
-          <w:lang w:val="en-US"/>
         </w:rPr>
       </w:pPr>
     </w:p>
@@ -9741,7 +9698,6 @@
       <w:pPr>
         <w:rPr>
           <w:iCs w:val="0"/>
-          <w:lang w:val="en-US"/>
         </w:rPr>
       </w:pPr>
     </w:p>
@@ -11168,6 +11124,26 @@
         </w:rPr>
         <w:t xml:space="preserve"> как он ее сдал…)</w:t>
       </w:r>
+      <w:r>
+        <w:rPr>
+          <w:bCs/>
+        </w:rPr>
+        <w:t xml:space="preserve">, в методичке про погрешности ничего нет, </w:t>
+      </w:r>
+      <w:proofErr w:type="spellStart"/>
+      <w:r>
+        <w:rPr>
+          <w:bCs/>
+        </w:rPr>
+        <w:t>мб</w:t>
+      </w:r>
+      <w:proofErr w:type="spellEnd"/>
+      <w:r>
+        <w:rPr>
+          <w:bCs/>
+        </w:rPr>
+        <w:t xml:space="preserve"> их и не надо</w:t>
+      </w:r>
     </w:p>
     <w:p/>
     <w:p/>
@@ -11202,7 +11178,7 @@
             <wp:cNvGraphicFramePr/>
             <a:graphic xmlns:a="http://schemas.openxmlformats.org/drawingml/2006/main">
               <a:graphicData uri="http://schemas.openxmlformats.org/drawingml/2006/chart">
-                <c:chart xmlns:c="http://schemas.openxmlformats.org/drawingml/2006/chart" xmlns:r="http://schemas.openxmlformats.org/officeDocument/2006/relationships" r:id="rId6"/>
+                <c:chart xmlns:c="http://schemas.openxmlformats.org/drawingml/2006/chart" xmlns:r="http://schemas.openxmlformats.org/officeDocument/2006/relationships" r:id="rId8"/>
               </a:graphicData>
             </a:graphic>
           </wp:inline>
@@ -11347,13 +11323,7 @@
           <w:rPr>
             <w:rFonts w:ascii="Cambria Math" w:hAnsi="Cambria Math"/>
           </w:rPr>
-          <m:t>0</m:t>
-        </m:r>
-        <m:r>
-          <w:rPr>
-            <w:rFonts w:ascii="Cambria Math" w:hAnsi="Cambria Math"/>
-          </w:rPr>
-          <m:t>≤</m:t>
+          <m:t>0≤</m:t>
         </m:r>
         <m:sSub>
           <m:sSubPr>
@@ -11427,7 +11397,7 @@
             <wp:cNvGraphicFramePr/>
             <a:graphic xmlns:a="http://schemas.openxmlformats.org/drawingml/2006/main">
               <a:graphicData uri="http://schemas.openxmlformats.org/drawingml/2006/chart">
-                <c:chart xmlns:c="http://schemas.openxmlformats.org/drawingml/2006/chart" xmlns:r="http://schemas.openxmlformats.org/officeDocument/2006/relationships" r:id="rId7"/>
+                <c:chart xmlns:c="http://schemas.openxmlformats.org/drawingml/2006/chart" xmlns:r="http://schemas.openxmlformats.org/officeDocument/2006/relationships" r:id="rId9"/>
               </a:graphicData>
             </a:graphic>
           </wp:inline>
@@ -11442,6 +11412,7 @@
         </w:rPr>
       </w:pPr>
       <w:r>
+        <w:lastRenderedPageBreak/>
         <w:t xml:space="preserve">Рисунок 3. </w:t>
       </w:r>
       <w:r>
@@ -11582,7 +11553,6 @@
           <w:noProof/>
           <w14:ligatures w14:val="standardContextual"/>
         </w:rPr>
-        <w:lastRenderedPageBreak/>
         <w:drawing>
           <wp:inline distT="0" distB="0" distL="0" distR="0" wp14:anchorId="0A2623D3" wp14:editId="33979206">
             <wp:extent cx="6223635" cy="2927350"/>
@@ -11597,7 +11567,7 @@
             <wp:cNvGraphicFramePr/>
             <a:graphic xmlns:a="http://schemas.openxmlformats.org/drawingml/2006/main">
               <a:graphicData uri="http://schemas.openxmlformats.org/drawingml/2006/chart">
-                <c:chart xmlns:c="http://schemas.openxmlformats.org/drawingml/2006/chart" xmlns:r="http://schemas.openxmlformats.org/officeDocument/2006/relationships" r:id="rId8"/>
+                <c:chart xmlns:c="http://schemas.openxmlformats.org/drawingml/2006/chart" xmlns:r="http://schemas.openxmlformats.org/officeDocument/2006/relationships" r:id="rId10"/>
               </a:graphicData>
             </a:graphic>
           </wp:inline>
@@ -11723,7 +11693,7 @@
             <wp:cNvGraphicFramePr/>
             <a:graphic xmlns:a="http://schemas.openxmlformats.org/drawingml/2006/main">
               <a:graphicData uri="http://schemas.openxmlformats.org/drawingml/2006/chart">
-                <c:chart xmlns:c="http://schemas.openxmlformats.org/drawingml/2006/chart" xmlns:r="http://schemas.openxmlformats.org/officeDocument/2006/relationships" r:id="rId9"/>
+                <c:chart xmlns:c="http://schemas.openxmlformats.org/drawingml/2006/chart" xmlns:r="http://schemas.openxmlformats.org/officeDocument/2006/relationships" r:id="rId11"/>
               </a:graphicData>
             </a:graphic>
           </wp:inline>
@@ -11933,7 +11903,7 @@
             <wp:cNvGraphicFramePr/>
             <a:graphic xmlns:a="http://schemas.openxmlformats.org/drawingml/2006/main">
               <a:graphicData uri="http://schemas.openxmlformats.org/drawingml/2006/chart">
-                <c:chart xmlns:c="http://schemas.openxmlformats.org/drawingml/2006/chart" xmlns:r="http://schemas.openxmlformats.org/officeDocument/2006/relationships" r:id="rId10"/>
+                <c:chart xmlns:c="http://schemas.openxmlformats.org/drawingml/2006/chart" xmlns:r="http://schemas.openxmlformats.org/officeDocument/2006/relationships" r:id="rId12"/>
               </a:graphicData>
             </a:graphic>
           </wp:inline>
@@ -12117,7 +12087,6 @@
     <w:p/>
     <w:p>
       <w:r>
-        <w:lastRenderedPageBreak/>
         <w:t>1</w:t>
       </w:r>
       <w:r>
@@ -12140,6 +12109,26 @@
         </w:rPr>
         <w:t>У чела окончательные резы тоже из 5 лабы, надо сделать</w:t>
       </w:r>
+      <w:r>
+        <w:rPr>
+          <w:i/>
+        </w:rPr>
+        <w:t xml:space="preserve">, не </w:t>
+      </w:r>
+      <w:proofErr w:type="spellStart"/>
+      <w:r>
+        <w:rPr>
+          <w:i/>
+        </w:rPr>
+        <w:t>оч</w:t>
+      </w:r>
+      <w:proofErr w:type="spellEnd"/>
+      <w:r>
+        <w:rPr>
+          <w:i/>
+        </w:rPr>
+        <w:t xml:space="preserve"> понимаю, что тут надо сделать…</w:t>
+      </w:r>
     </w:p>
     <w:p/>
     <w:p>
@@ -12148,45 +12137,9 @@
       </w:r>
     </w:p>
     <w:p>
-      <w:pPr>
-        <w:tabs>
-          <w:tab w:val="left" w:pos="416"/>
-        </w:tabs>
-        <w:spacing w:before="92"/>
-        <w:ind w:firstLine="709"/>
-        <w:rPr>
-          <w:highlight w:val="yellow"/>
-        </w:rPr>
-      </w:pPr>
       <w:r>
         <w:tab/>
-      </w:r>
-      <w:r>
-        <w:tab/>
-      </w:r>
-      <w:r>
-        <w:rPr>
-          <w:highlight w:val="yellow"/>
-        </w:rPr>
-        <w:t>В ходе данной лабораторной работы были изучены основные характеристики свободных затухающих колебаний.</w:t>
-      </w:r>
-    </w:p>
-    <w:p>
-      <w:pPr>
-        <w:tabs>
-          <w:tab w:val="left" w:pos="416"/>
-        </w:tabs>
-        <w:spacing w:before="92"/>
-        <w:ind w:firstLine="709"/>
-        <w:rPr>
-          <w:highlight w:val="yellow"/>
-        </w:rPr>
-      </w:pPr>
-      <w:r>
-        <w:rPr>
-          <w:highlight w:val="yellow"/>
-        </w:rPr>
-        <w:t xml:space="preserve">Были исследованы зависимости логарифмического декремента от сопротивления магазина построен соответствующий график </w:t>
+        <w:t xml:space="preserve">В процессе выполнения лабораторной работы мы изучили, как изменяются характеристики свободных колебаний в зависимости от изменяемого сопротивления и емкости конденсатора в цепи колебательного контура. После этого мы построили график </w:t>
       </w:r>
       <m:oMath>
         <m:r>
@@ -12195,16 +12148,32 @@
           </m:rPr>
           <w:rPr>
             <w:rFonts w:ascii="Cambria Math" w:hAnsi="Cambria Math"/>
-            <w:highlight w:val="yellow"/>
           </w:rPr>
-          <m:t>λ=λ</m:t>
+          <m:t>λ</m:t>
+        </m:r>
+        <m:r>
+          <w:rPr>
+            <w:rFonts w:ascii="Cambria Math" w:hAnsi="Cambria Math"/>
+          </w:rPr>
+          <m:t>=</m:t>
+        </m:r>
+        <m:r>
+          <m:rPr>
+            <m:sty m:val="p"/>
+          </m:rPr>
+          <w:rPr>
+            <w:rFonts w:ascii="Cambria Math" w:hAnsi="Cambria Math"/>
+            <w:lang w:val="en-US"/>
+          </w:rPr>
+          <m:t>λ</m:t>
         </m:r>
         <m:d>
           <m:dPr>
             <m:ctrlPr>
               <w:rPr>
                 <w:rFonts w:ascii="Cambria Math" w:hAnsi="Cambria Math"/>
-                <w:highlight w:val="yellow"/>
+                <w:i/>
+                <w:lang w:val="en-US"/>
               </w:rPr>
             </m:ctrlPr>
           </m:dPr>
@@ -12214,18 +12183,15 @@
                 <m:ctrlPr>
                   <w:rPr>
                     <w:rFonts w:ascii="Cambria Math" w:hAnsi="Cambria Math"/>
-                    <w:highlight w:val="yellow"/>
+                    <w:i/>
+                    <w:lang w:val="en-US"/>
                   </w:rPr>
                 </m:ctrlPr>
               </m:sSubPr>
               <m:e>
                 <m:r>
-                  <m:rPr>
-                    <m:sty m:val="p"/>
-                  </m:rPr>
                   <w:rPr>
                     <w:rFonts w:ascii="Cambria Math" w:hAnsi="Cambria Math"/>
-                    <w:highlight w:val="yellow"/>
                     <w:lang w:val="en-US"/>
                   </w:rPr>
                   <m:t>R</m:t>
@@ -12233,14 +12199,11 @@
               </m:e>
               <m:sub>
                 <m:r>
-                  <m:rPr>
-                    <m:sty m:val="p"/>
-                  </m:rPr>
                   <w:rPr>
                     <w:rFonts w:ascii="Cambria Math" w:hAnsi="Cambria Math"/>
-                    <w:highlight w:val="yellow"/>
+                    <w:lang w:val="en-US"/>
                   </w:rPr>
-                  <m:t>М</m:t>
+                  <m:t>M</m:t>
                 </m:r>
               </m:sub>
             </m:sSub>
@@ -12248,73 +12211,33 @@
         </m:d>
       </m:oMath>
       <w:r>
+        <w:t xml:space="preserve"> и </w:t>
+      </w:r>
+      <w:r>
         <w:rPr>
           <w:highlight w:val="yellow"/>
         </w:rPr>
-        <w:t>. По начальному участку с помощью аппроксимирующей прямой было определено значение собственного сопротивления контура.</w:t>
+        <w:t>определили (определили ли?)</w:t>
+      </w:r>
+      <w:r>
+        <w:t xml:space="preserve"> собственное значение сопротивления контура.</w:t>
       </w:r>
     </w:p>
     <w:p>
-      <w:pPr>
-        <w:tabs>
-          <w:tab w:val="left" w:pos="416"/>
-        </w:tabs>
-        <w:spacing w:before="92"/>
-        <w:ind w:firstLine="709"/>
-        <w:rPr>
-          <w:highlight w:val="yellow"/>
-        </w:rPr>
-      </w:pPr>
-      <w:r>
-        <w:rPr>
-          <w:highlight w:val="yellow"/>
-        </w:rPr>
-        <w:t>По полученным данным были посчитаны значения полного сопротивления R и индуктивности L контура. Результат оказался схожим с данными на измерительном стенде. Разница между значениями лежит в границах абсолютной погрешности.</w:t>
+      <w:r>
+        <w:tab/>
+        <w:t>По полученным данным мы получили полное сопротивление и индуктивность колебательного контура и посчитали периоды колебаний при разных сопротивлениях магазина.</w:t>
       </w:r>
     </w:p>
     <w:p>
-      <w:pPr>
-        <w:tabs>
-          <w:tab w:val="left" w:pos="416"/>
-        </w:tabs>
-        <w:spacing w:before="92"/>
-        <w:ind w:firstLine="709"/>
-        <w:rPr>
-          <w:highlight w:val="yellow"/>
-        </w:rPr>
-      </w:pPr>
-      <w:r>
-        <w:rPr>
-          <w:highlight w:val="yellow"/>
-        </w:rPr>
-        <w:t>Были посчитаны периоды колебаний при различных значениях сопротивления магазина. Теоретические данные схожи с экспериментальными, их разница лежит в пределах абсолютной погрешности.</w:t>
-      </w:r>
-    </w:p>
-    <w:p>
-      <w:pPr>
-        <w:tabs>
-          <w:tab w:val="left" w:pos="416"/>
-        </w:tabs>
-        <w:spacing w:before="92"/>
-        <w:ind w:firstLine="709"/>
-        <w:rPr>
-          <w:highlight w:val="yellow"/>
-        </w:rPr>
-      </w:pPr>
-      <w:r>
-        <w:rPr>
-          <w:highlight w:val="yellow"/>
-        </w:rPr>
-        <w:t xml:space="preserve">Были рассчитаны величины добротности контура при различных значениях сопротивлениях магазина и построен график зависимости добротности от полного сопротивления контура </w:t>
+      <w:r>
+        <w:tab/>
+        <w:t xml:space="preserve">Также мы получили значения добротности контура и его зависимость от сопротивления контура </w:t>
       </w:r>
       <m:oMath>
         <m:r>
-          <m:rPr>
-            <m:sty m:val="p"/>
-          </m:rPr>
           <w:rPr>
             <w:rFonts w:ascii="Cambria Math" w:hAnsi="Cambria Math"/>
-            <w:highlight w:val="yellow"/>
           </w:rPr>
           <m:t>Q=Q</m:t>
         </m:r>
@@ -12323,18 +12246,14 @@
             <m:ctrlPr>
               <w:rPr>
                 <w:rFonts w:ascii="Cambria Math" w:hAnsi="Cambria Math"/>
-                <w:highlight w:val="yellow"/>
+                <w:i/>
               </w:rPr>
             </m:ctrlPr>
           </m:dPr>
           <m:e>
             <m:r>
-              <m:rPr>
-                <m:sty m:val="p"/>
-              </m:rPr>
               <w:rPr>
                 <w:rFonts w:ascii="Cambria Math" w:hAnsi="Cambria Math"/>
-                <w:highlight w:val="yellow"/>
               </w:rPr>
               <m:t>R</m:t>
             </m:r>
@@ -12342,43 +12261,16 @@
         </m:d>
       </m:oMath>
       <w:r>
-        <w:rPr>
-          <w:highlight w:val="yellow"/>
-        </w:rPr>
-        <w:t>.</w:t>
+        <w:t xml:space="preserve">. </w:t>
+      </w:r>
+      <w:r>
+        <w:t>Из этих данных были получены критическое сопротивление контура, оно оказалось приблизительно равно теоретической добротности.</w:t>
       </w:r>
     </w:p>
     <w:p>
-      <w:pPr>
-        <w:tabs>
-          <w:tab w:val="left" w:pos="416"/>
-        </w:tabs>
-        <w:spacing w:before="92"/>
-        <w:ind w:firstLine="709"/>
-        <w:rPr>
-          <w:highlight w:val="yellow"/>
-        </w:rPr>
-      </w:pPr>
-      <w:r>
-        <w:rPr>
-          <w:highlight w:val="yellow"/>
-        </w:rPr>
-        <w:t>По полученным данным было рассчитано критическое сопротивление контура, при котором период колебаний обращается в бесконечность. Полученное теоретически значение оказалось схоже с экспериментальным. Их разница лежит в границах абсолютной погрешности.</w:t>
-      </w:r>
-    </w:p>
-    <w:p>
-      <w:pPr>
-        <w:tabs>
-          <w:tab w:val="left" w:pos="416"/>
-        </w:tabs>
-        <w:spacing w:before="92"/>
-        <w:ind w:firstLine="709"/>
-      </w:pPr>
-      <w:r>
-        <w:rPr>
-          <w:highlight w:val="yellow"/>
-        </w:rPr>
-        <w:t xml:space="preserve">Также был найдены значения периода колебаний в контуре при различных ёмкостях конденсатора. По теоретическим и экспериментальным данным были построены соответствующие графики зависимостей </w:t>
+      <w:r>
+        <w:tab/>
+        <w:t xml:space="preserve">Мы изучили зависимость периода колебаний в зависимости от различных емкостей конденсаторов и построили графики </w:t>
       </w:r>
       <m:oMath>
         <m:sSub>
@@ -12386,42 +12278,30 @@
             <m:ctrlPr>
               <w:rPr>
                 <w:rFonts w:ascii="Cambria Math" w:hAnsi="Cambria Math"/>
-                <w:highlight w:val="yellow"/>
+                <w:i/>
               </w:rPr>
             </m:ctrlPr>
           </m:sSubPr>
           <m:e>
             <m:r>
-              <m:rPr>
-                <m:sty m:val="p"/>
-              </m:rPr>
               <w:rPr>
                 <w:rFonts w:ascii="Cambria Math" w:hAnsi="Cambria Math"/>
-                <w:highlight w:val="yellow"/>
               </w:rPr>
               <m:t>T</m:t>
             </m:r>
           </m:e>
           <m:sub>
             <m:r>
-              <m:rPr>
-                <m:sty m:val="p"/>
-              </m:rPr>
               <w:rPr>
                 <w:rFonts w:ascii="Cambria Math" w:hAnsi="Cambria Math"/>
-                <w:highlight w:val="yellow"/>
               </w:rPr>
               <m:t>эксп</m:t>
             </m:r>
           </m:sub>
         </m:sSub>
         <m:r>
-          <m:rPr>
-            <m:sty m:val="p"/>
-          </m:rPr>
           <w:rPr>
             <w:rFonts w:ascii="Cambria Math" w:hAnsi="Cambria Math"/>
-            <w:highlight w:val="yellow"/>
           </w:rPr>
           <m:t>=</m:t>
         </m:r>
@@ -12430,30 +12310,22 @@
             <m:ctrlPr>
               <w:rPr>
                 <w:rFonts w:ascii="Cambria Math" w:hAnsi="Cambria Math"/>
-                <w:highlight w:val="yellow"/>
+                <w:i/>
               </w:rPr>
             </m:ctrlPr>
           </m:sSubPr>
           <m:e>
             <m:r>
-              <m:rPr>
-                <m:sty m:val="p"/>
-              </m:rPr>
               <w:rPr>
                 <w:rFonts w:ascii="Cambria Math" w:hAnsi="Cambria Math"/>
-                <w:highlight w:val="yellow"/>
               </w:rPr>
               <m:t>T</m:t>
             </m:r>
           </m:e>
           <m:sub>
             <m:r>
-              <m:rPr>
-                <m:sty m:val="p"/>
-              </m:rPr>
               <w:rPr>
                 <w:rFonts w:ascii="Cambria Math" w:hAnsi="Cambria Math"/>
-                <w:highlight w:val="yellow"/>
               </w:rPr>
               <m:t>эксп</m:t>
             </m:r>
@@ -12464,18 +12336,15 @@
             <m:ctrlPr>
               <w:rPr>
                 <w:rFonts w:ascii="Cambria Math" w:hAnsi="Cambria Math"/>
-                <w:highlight w:val="yellow"/>
+                <w:i/>
               </w:rPr>
             </m:ctrlPr>
           </m:dPr>
           <m:e>
             <m:r>
-              <m:rPr>
-                <m:sty m:val="p"/>
-              </m:rPr>
               <w:rPr>
                 <w:rFonts w:ascii="Cambria Math" w:hAnsi="Cambria Math"/>
-                <w:highlight w:val="yellow"/>
+                <w:lang w:val="en-US"/>
               </w:rPr>
               <m:t>C</m:t>
             </m:r>
@@ -12483,10 +12352,10 @@
         </m:d>
       </m:oMath>
       <w:r>
-        <w:rPr>
-          <w:highlight w:val="yellow"/>
-        </w:rPr>
-        <w:t xml:space="preserve"> и </w:t>
+        <w:t xml:space="preserve"> </w:t>
+      </w:r>
+      <w:r>
+        <w:t xml:space="preserve">и </w:t>
       </w:r>
       <m:oMath>
         <m:sSub>
@@ -12494,42 +12363,30 @@
             <m:ctrlPr>
               <w:rPr>
                 <w:rFonts w:ascii="Cambria Math" w:hAnsi="Cambria Math"/>
-                <w:highlight w:val="yellow"/>
+                <w:i/>
               </w:rPr>
             </m:ctrlPr>
           </m:sSubPr>
           <m:e>
             <m:r>
-              <m:rPr>
-                <m:sty m:val="p"/>
-              </m:rPr>
               <w:rPr>
                 <w:rFonts w:ascii="Cambria Math" w:hAnsi="Cambria Math"/>
-                <w:highlight w:val="yellow"/>
               </w:rPr>
               <m:t>T</m:t>
             </m:r>
           </m:e>
           <m:sub>
             <m:r>
-              <m:rPr>
-                <m:sty m:val="p"/>
-              </m:rPr>
               <w:rPr>
                 <w:rFonts w:ascii="Cambria Math" w:hAnsi="Cambria Math"/>
-                <w:highlight w:val="yellow"/>
               </w:rPr>
               <m:t>теор</m:t>
             </m:r>
           </m:sub>
         </m:sSub>
         <m:r>
-          <m:rPr>
-            <m:sty m:val="p"/>
-          </m:rPr>
           <w:rPr>
             <w:rFonts w:ascii="Cambria Math" w:hAnsi="Cambria Math"/>
-            <w:highlight w:val="yellow"/>
           </w:rPr>
           <m:t>=</m:t>
         </m:r>
@@ -12538,30 +12395,22 @@
             <m:ctrlPr>
               <w:rPr>
                 <w:rFonts w:ascii="Cambria Math" w:hAnsi="Cambria Math"/>
-                <w:highlight w:val="yellow"/>
+                <w:i/>
               </w:rPr>
             </m:ctrlPr>
           </m:sSubPr>
           <m:e>
             <m:r>
-              <m:rPr>
-                <m:sty m:val="p"/>
-              </m:rPr>
               <w:rPr>
                 <w:rFonts w:ascii="Cambria Math" w:hAnsi="Cambria Math"/>
-                <w:highlight w:val="yellow"/>
               </w:rPr>
               <m:t>T</m:t>
             </m:r>
           </m:e>
           <m:sub>
             <m:r>
-              <m:rPr>
-                <m:sty m:val="p"/>
-              </m:rPr>
               <w:rPr>
                 <w:rFonts w:ascii="Cambria Math" w:hAnsi="Cambria Math"/>
-                <w:highlight w:val="yellow"/>
               </w:rPr>
               <m:t>теор</m:t>
             </m:r>
@@ -12572,19 +12421,14 @@
             <m:ctrlPr>
               <w:rPr>
                 <w:rFonts w:ascii="Cambria Math" w:hAnsi="Cambria Math"/>
-                <w:highlight w:val="yellow"/>
+                <w:i/>
               </w:rPr>
             </m:ctrlPr>
           </m:dPr>
           <m:e>
             <m:r>
-              <m:rPr>
-                <m:sty m:val="p"/>
-              </m:rPr>
               <w:rPr>
                 <w:rFonts w:ascii="Cambria Math" w:hAnsi="Cambria Math"/>
-                <w:highlight w:val="yellow"/>
-                <w:lang w:val="en-US"/>
               </w:rPr>
               <m:t>C</m:t>
             </m:r>
@@ -12592,25 +12436,9 @@
         </m:d>
       </m:oMath>
       <w:r>
-        <w:rPr>
-          <w:highlight w:val="yellow"/>
-        </w:rPr>
-        <w:t>, которые оказались очень похожими друг на друга. Это говорит о том, что вычисления в ходе работы были проведены верно.</w:t>
+        <w:t>.</w:t>
       </w:r>
     </w:p>
-    <w:p>
-      <w:pPr>
-        <w:tabs>
-          <w:tab w:val="left" w:pos="416"/>
-        </w:tabs>
-        <w:spacing w:before="92"/>
-        <w:ind w:firstLine="709"/>
-      </w:pPr>
-      <w:r>
-        <w:t>Вывод своими словами надо наверное, этот скопирован</w:t>
-      </w:r>
-    </w:p>
-    <w:p/>
     <w:p/>
     <w:p/>
     <w:p>
@@ -12634,9 +12462,9 @@
     <w:p/>
     <w:p/>
     <w:sectPr>
-      <w:footerReference w:type="even" r:id="rId11"/>
-      <w:footerReference w:type="default" r:id="rId12"/>
-      <w:headerReference w:type="first" r:id="rId13"/>
+      <w:footerReference w:type="even" r:id="rId13"/>
+      <w:footerReference w:type="default" r:id="rId14"/>
+      <w:headerReference w:type="first" r:id="rId15"/>
       <w:pgSz w:w="11909" w:h="16834" w:code="9"/>
       <w:pgMar w:top="567" w:right="567" w:bottom="567" w:left="567" w:header="720" w:footer="720" w:gutter="567"/>
       <w:cols w:space="60"/>
@@ -12646,6 +12474,25 @@
     </w:sectPr>
   </w:body>
 </w:document>
+</file>
+
+<file path=word/endnotes.xml><?xml version="1.0" encoding="utf-8"?>
+<w:endnotes xmlns:wpc="http://schemas.microsoft.com/office/word/2010/wordprocessingCanvas" xmlns:cx="http://schemas.microsoft.com/office/drawing/2014/chartex" xmlns:cx1="http://schemas.microsoft.com/office/drawing/2015/9/8/chartex" xmlns:cx2="http://schemas.microsoft.com/office/drawing/2015/10/21/chartex" xmlns:cx3="http://schemas.microsoft.com/office/drawing/2016/5/9/chartex" xmlns:cx4="http://schemas.microsoft.com/office/drawing/2016/5/10/chartex" xmlns:cx5="http://schemas.microsoft.com/office/drawing/2016/5/11/chartex" xmlns:cx6="http://schemas.microsoft.com/office/drawing/2016/5/12/chartex" xmlns:cx7="http://schemas.microsoft.com/office/drawing/2016/5/13/chartex" xmlns:cx8="http://schemas.microsoft.com/office/drawing/2016/5/14/chartex" xmlns:mc="http://schemas.openxmlformats.org/markup-compatibility/2006" xmlns:aink="http://schemas.microsoft.com/office/drawing/2016/ink" xmlns:am3d="http://schemas.microsoft.com/office/drawing/2017/model3d" xmlns:o="urn:schemas-microsoft-com:office:office" xmlns:oel="http://schemas.microsoft.com/office/2019/extlst" xmlns:r="http://schemas.openxmlformats.org/officeDocument/2006/relationships" xmlns:m="http://schemas.openxmlformats.org/officeDocument/2006/math" xmlns:v="urn:schemas-microsoft-com:vml" xmlns:wp14="http://schemas.microsoft.com/office/word/2010/wordprocessingDrawing" xmlns:wp="http://schemas.openxmlformats.org/drawingml/2006/wordprocessingDrawing" xmlns:w10="urn:schemas-microsoft-com:office:word" xmlns:w="http://schemas.openxmlformats.org/wordprocessingml/2006/main" xmlns:w14="http://schemas.microsoft.com/office/word/2010/wordml" xmlns:w15="http://schemas.microsoft.com/office/word/2012/wordml" xmlns:w16cex="http://schemas.microsoft.com/office/word/2018/wordml/cex" xmlns:w16cid="http://schemas.microsoft.com/office/word/2016/wordml/cid" xmlns:w16="http://schemas.microsoft.com/office/word/2018/wordml" xmlns:w16sdtdh="http://schemas.microsoft.com/office/word/2020/wordml/sdtdatahash" xmlns:w16se="http://schemas.microsoft.com/office/word/2015/wordml/symex" xmlns:wpg="http://schemas.microsoft.com/office/word/2010/wordprocessingGroup" xmlns:wpi="http://schemas.microsoft.com/office/word/2010/wordprocessingInk" xmlns:wne="http://schemas.microsoft.com/office/word/2006/wordml" xmlns:wps="http://schemas.microsoft.com/office/word/2010/wordprocessingShape" mc:Ignorable="w14 w15 w16se w16cid w16 w16cex w16sdtdh wp14">
+  <w:endnote w:type="separator" w:id="-1">
+    <w:p>
+      <w:r>
+        <w:separator/>
+      </w:r>
+    </w:p>
+  </w:endnote>
+  <w:endnote w:type="continuationSeparator" w:id="0">
+    <w:p>
+      <w:r>
+        <w:continuationSeparator/>
+      </w:r>
+    </w:p>
+  </w:endnote>
+</w:endnotes>
 </file>
 
 <file path=word/footer1.xml><?xml version="1.0" encoding="utf-8"?>
@@ -12735,6 +12582,25 @@
     </w:pPr>
   </w:p>
 </w:ftr>
+</file>
+
+<file path=word/footnotes.xml><?xml version="1.0" encoding="utf-8"?>
+<w:footnotes xmlns:wpc="http://schemas.microsoft.com/office/word/2010/wordprocessingCanvas" xmlns:cx="http://schemas.microsoft.com/office/drawing/2014/chartex" xmlns:cx1="http://schemas.microsoft.com/office/drawing/2015/9/8/chartex" xmlns:cx2="http://schemas.microsoft.com/office/drawing/2015/10/21/chartex" xmlns:cx3="http://schemas.microsoft.com/office/drawing/2016/5/9/chartex" xmlns:cx4="http://schemas.microsoft.com/office/drawing/2016/5/10/chartex" xmlns:cx5="http://schemas.microsoft.com/office/drawing/2016/5/11/chartex" xmlns:cx6="http://schemas.microsoft.com/office/drawing/2016/5/12/chartex" xmlns:cx7="http://schemas.microsoft.com/office/drawing/2016/5/13/chartex" xmlns:cx8="http://schemas.microsoft.com/office/drawing/2016/5/14/chartex" xmlns:mc="http://schemas.openxmlformats.org/markup-compatibility/2006" xmlns:aink="http://schemas.microsoft.com/office/drawing/2016/ink" xmlns:am3d="http://schemas.microsoft.com/office/drawing/2017/model3d" xmlns:o="urn:schemas-microsoft-com:office:office" xmlns:oel="http://schemas.microsoft.com/office/2019/extlst" xmlns:r="http://schemas.openxmlformats.org/officeDocument/2006/relationships" xmlns:m="http://schemas.openxmlformats.org/officeDocument/2006/math" xmlns:v="urn:schemas-microsoft-com:vml" xmlns:wp14="http://schemas.microsoft.com/office/word/2010/wordprocessingDrawing" xmlns:wp="http://schemas.openxmlformats.org/drawingml/2006/wordprocessingDrawing" xmlns:w10="urn:schemas-microsoft-com:office:word" xmlns:w="http://schemas.openxmlformats.org/wordprocessingml/2006/main" xmlns:w14="http://schemas.microsoft.com/office/word/2010/wordml" xmlns:w15="http://schemas.microsoft.com/office/word/2012/wordml" xmlns:w16cex="http://schemas.microsoft.com/office/word/2018/wordml/cex" xmlns:w16cid="http://schemas.microsoft.com/office/word/2016/wordml/cid" xmlns:w16="http://schemas.microsoft.com/office/word/2018/wordml" xmlns:w16sdtdh="http://schemas.microsoft.com/office/word/2020/wordml/sdtdatahash" xmlns:w16se="http://schemas.microsoft.com/office/word/2015/wordml/symex" xmlns:wpg="http://schemas.microsoft.com/office/word/2010/wordprocessingGroup" xmlns:wpi="http://schemas.microsoft.com/office/word/2010/wordprocessingInk" xmlns:wne="http://schemas.microsoft.com/office/word/2006/wordml" xmlns:wps="http://schemas.microsoft.com/office/word/2010/wordprocessingShape" mc:Ignorable="w14 w15 w16se w16cid w16 w16cex w16sdtdh wp14">
+  <w:footnote w:type="separator" w:id="-1">
+    <w:p>
+      <w:r>
+        <w:separator/>
+      </w:r>
+    </w:p>
+  </w:footnote>
+  <w:footnote w:type="continuationSeparator" w:id="0">
+    <w:p>
+      <w:r>
+        <w:continuationSeparator/>
+      </w:r>
+    </w:p>
+  </w:footnote>
+</w:footnotes>
 </file>
 
 <file path=word/header1.xml><?xml version="1.0" encoding="utf-8"?>

</xml_diff>